<commit_message>
added output for 5B
</commit_message>
<xml_diff>
--- a/Assignment/Lab Activity 5/LAB ACTIVITY 5.docx
+++ b/Assignment/Lab Activity 5/LAB ACTIVITY 5.docx
@@ -61,6 +61,7 @@
           <w:szCs w:val="22"/>
         </w:rPr>
       </w:pPr>
+      <w:proofErr w:type="gramStart"/>
       <w:r>
         <w:rPr>
           <w:rFonts w:ascii="Arial Rounded MT Bold" w:hAnsi="Arial Rounded MT Bold"/>
@@ -68,7 +69,17 @@
           <w:sz w:val="36"/>
           <w:szCs w:val="22"/>
         </w:rPr>
-        <w:t>Method  and Constructor Overloading</w:t>
+        <w:t>Method  and</w:t>
+      </w:r>
+      <w:proofErr w:type="gramEnd"/>
+      <w:r>
+        <w:rPr>
+          <w:rFonts w:ascii="Arial Rounded MT Bold" w:hAnsi="Arial Rounded MT Bold"/>
+          <w:bCs/>
+          <w:sz w:val="36"/>
+          <w:szCs w:val="22"/>
+        </w:rPr>
+        <w:t xml:space="preserve"> Constructor Overloading</w:t>
       </w:r>
     </w:p>
     <w:p>
@@ -582,8 +593,6 @@
               <w:jc w:val="center"/>
               <w:rPr>
                 <w:rFonts w:ascii="Arial" w:hAnsi="Arial" w:cs="Arial"/>
-                <w:sz w:val="22"/>
-                <w:szCs w:val="22"/>
                 <w:lang w:val="en-MY" w:eastAsia="en-MY"/>
               </w:rPr>
             </w:pPr>
@@ -1230,8 +1239,6 @@
             <w:pPr>
               <w:rPr>
                 <w:rFonts w:ascii="Arial" w:hAnsi="Arial" w:cs="Arial"/>
-                <w:sz w:val="22"/>
-                <w:szCs w:val="22"/>
                 <w:lang w:val="en-MY" w:eastAsia="en-MY"/>
               </w:rPr>
             </w:pPr>
@@ -1426,10 +1433,10 @@
           <w:noProof/>
         </w:rPr>
         <w:drawing>
-          <wp:inline distT="0" distB="0" distL="0" distR="0" wp14:anchorId="01A82BA8" wp14:editId="527EF63C">
-            <wp:extent cx="5731510" cy="2959735"/>
-            <wp:effectExtent l="0" t="0" r="2540" b="0"/>
-            <wp:docPr id="10" name="Picture 10" descr="A screenshot of a computer&#10;&#10;Description automatically generated with medium confidence"/>
+          <wp:inline distT="0" distB="0" distL="0" distR="0" wp14:anchorId="3E88DB0B" wp14:editId="7AD41B15">
+            <wp:extent cx="5731510" cy="3517265"/>
+            <wp:effectExtent l="0" t="0" r="0" b="0"/>
+            <wp:docPr id="13" name="Picture 13" descr="Text&#10;&#10;Description automatically generated"/>
             <wp:cNvGraphicFramePr>
               <a:graphicFrameLocks xmlns:a="http://schemas.openxmlformats.org/drawingml/2006/main" noChangeAspect="1"/>
             </wp:cNvGraphicFramePr>
@@ -1437,7 +1444,7 @@
               <a:graphicData uri="http://schemas.openxmlformats.org/drawingml/2006/picture">
                 <pic:pic xmlns:pic="http://schemas.openxmlformats.org/drawingml/2006/picture">
                   <pic:nvPicPr>
-                    <pic:cNvPr id="10" name="Picture 10" descr="A screenshot of a computer&#10;&#10;Description automatically generated with medium confidence"/>
+                    <pic:cNvPr id="13" name="Picture 13" descr="Text&#10;&#10;Description automatically generated"/>
                     <pic:cNvPicPr/>
                   </pic:nvPicPr>
                   <pic:blipFill>
@@ -1449,7 +1456,7 @@
                   <pic:spPr>
                     <a:xfrm>
                       <a:off x="0" y="0"/>
-                      <a:ext cx="5731510" cy="2959735"/>
+                      <a:ext cx="5731510" cy="3517265"/>
                     </a:xfrm>
                     <a:prstGeom prst="rect">
                       <a:avLst/>
@@ -1481,13 +1488,24 @@
           <w:szCs w:val="28"/>
         </w:rPr>
       </w:pPr>
-      <w:r>
-        <w:rPr>
-          <w:rFonts w:ascii="Arial Rounded MT Bold" w:hAnsi="Arial Rounded MT Bold" w:cs="Arial"/>
-          <w:b/>
-          <w:sz w:val="28"/>
-          <w:szCs w:val="28"/>
-        </w:rPr>
+    </w:p>
+    <w:p>
+      <w:pPr>
+        <w:rPr>
+          <w:rFonts w:ascii="Arial Rounded MT Bold" w:hAnsi="Arial Rounded MT Bold" w:cs="Arial"/>
+          <w:b/>
+          <w:sz w:val="28"/>
+          <w:szCs w:val="28"/>
+        </w:rPr>
+      </w:pPr>
+      <w:r>
+        <w:rPr>
+          <w:rFonts w:ascii="Arial Rounded MT Bold" w:hAnsi="Arial Rounded MT Bold" w:cs="Arial"/>
+          <w:b/>
+          <w:sz w:val="28"/>
+          <w:szCs w:val="28"/>
+        </w:rPr>
+        <w:lastRenderedPageBreak/>
         <w:t>Output</w:t>
       </w:r>
     </w:p>
@@ -1832,8 +1850,6 @@
             <w:pPr>
               <w:rPr>
                 <w:rFonts w:ascii="Arial" w:hAnsi="Arial" w:cs="Arial"/>
-                <w:sz w:val="22"/>
-                <w:szCs w:val="22"/>
                 <w:lang w:val="en-MY" w:eastAsia="en-MY"/>
               </w:rPr>
             </w:pPr>
@@ -1899,7 +1915,22 @@
                 <w:sz w:val="20"/>
               </w:rPr>
               <w:tab/>
-              <w:t>Cons()</w:t>
+            </w:r>
+            <w:proofErr w:type="gramStart"/>
+            <w:r>
+              <w:rPr>
+                <w:rFonts w:ascii="Courier New" w:hAnsi="Courier New" w:cs="Courier New"/>
+                <w:sz w:val="20"/>
+              </w:rPr>
+              <w:t>Cons(</w:t>
+            </w:r>
+            <w:proofErr w:type="gramEnd"/>
+            <w:r>
+              <w:rPr>
+                <w:rFonts w:ascii="Courier New" w:hAnsi="Courier New" w:cs="Courier New"/>
+                <w:sz w:val="20"/>
+              </w:rPr>
+              <w:t>)</w:t>
             </w:r>
             <w:r>
               <w:rPr>
@@ -1956,7 +1987,22 @@
                 <w:sz w:val="20"/>
               </w:rPr>
               <w:tab/>
-              <w:t xml:space="preserve">System.out.println (“I’m automatically called immediately when the </w:t>
+            </w:r>
+            <w:proofErr w:type="spellStart"/>
+            <w:r>
+              <w:rPr>
+                <w:rFonts w:ascii="Courier New" w:hAnsi="Courier New" w:cs="Courier New"/>
+                <w:sz w:val="20"/>
+              </w:rPr>
+              <w:t>System.out.println</w:t>
+            </w:r>
+            <w:proofErr w:type="spellEnd"/>
+            <w:r>
+              <w:rPr>
+                <w:rFonts w:ascii="Courier New" w:hAnsi="Courier New" w:cs="Courier New"/>
+                <w:sz w:val="20"/>
+              </w:rPr>
+              <w:t xml:space="preserve"> (“I’m automatically called immediately when the </w:t>
             </w:r>
           </w:p>
           <w:p>
@@ -1982,8 +2028,17 @@
                 <w:rFonts w:ascii="Courier New" w:hAnsi="Courier New" w:cs="Courier New"/>
                 <w:sz w:val="20"/>
               </w:rPr>
-              <w:t>object is created before the new operator completes its job”);</w:t>
-            </w:r>
+              <w:t>object is created before the new operator completes its job”</w:t>
+            </w:r>
+            <w:proofErr w:type="gramStart"/>
+            <w:r>
+              <w:rPr>
+                <w:rFonts w:ascii="Courier New" w:hAnsi="Courier New" w:cs="Courier New"/>
+                <w:sz w:val="20"/>
+              </w:rPr>
+              <w:t>);</w:t>
+            </w:r>
+            <w:proofErr w:type="gramEnd"/>
           </w:p>
           <w:p>
             <w:pPr>
@@ -2087,7 +2142,39 @@
                 <w:sz w:val="20"/>
               </w:rPr>
               <w:tab/>
-              <w:t>public static void main(String args[])</w:t>
+              <w:t xml:space="preserve">public static void </w:t>
+            </w:r>
+            <w:proofErr w:type="gramStart"/>
+            <w:r>
+              <w:rPr>
+                <w:rFonts w:ascii="Courier New" w:hAnsi="Courier New" w:cs="Courier New"/>
+                <w:sz w:val="20"/>
+              </w:rPr>
+              <w:t>main(</w:t>
+            </w:r>
+            <w:proofErr w:type="gramEnd"/>
+            <w:r>
+              <w:rPr>
+                <w:rFonts w:ascii="Courier New" w:hAnsi="Courier New" w:cs="Courier New"/>
+                <w:sz w:val="20"/>
+              </w:rPr>
+              <w:t xml:space="preserve">String </w:t>
+            </w:r>
+            <w:proofErr w:type="spellStart"/>
+            <w:r>
+              <w:rPr>
+                <w:rFonts w:ascii="Courier New" w:hAnsi="Courier New" w:cs="Courier New"/>
+                <w:sz w:val="20"/>
+              </w:rPr>
+              <w:t>args</w:t>
+            </w:r>
+            <w:proofErr w:type="spellEnd"/>
+            <w:r>
+              <w:rPr>
+                <w:rFonts w:ascii="Courier New" w:hAnsi="Courier New" w:cs="Courier New"/>
+                <w:sz w:val="20"/>
+              </w:rPr>
+              <w:t>[])</w:t>
             </w:r>
           </w:p>
           <w:p>
@@ -2142,7 +2229,23 @@
                 <w:sz w:val="20"/>
               </w:rPr>
               <w:tab/>
-              <w:t>Cons obj = new Cons();</w:t>
+              <w:t xml:space="preserve">Cons obj = new </w:t>
+            </w:r>
+            <w:proofErr w:type="gramStart"/>
+            <w:r>
+              <w:rPr>
+                <w:rFonts w:ascii="Courier New" w:hAnsi="Courier New" w:cs="Courier New"/>
+                <w:sz w:val="20"/>
+              </w:rPr>
+              <w:t>Cons(</w:t>
+            </w:r>
+            <w:proofErr w:type="gramEnd"/>
+            <w:r>
+              <w:rPr>
+                <w:rFonts w:ascii="Courier New" w:hAnsi="Courier New" w:cs="Courier New"/>
+                <w:sz w:val="20"/>
+              </w:rPr>
+              <w:t>);</w:t>
             </w:r>
           </w:p>
           <w:p>
@@ -2693,8 +2796,6 @@
             <w:pPr>
               <w:rPr>
                 <w:rFonts w:ascii="Arial" w:hAnsi="Arial" w:cs="Arial"/>
-                <w:sz w:val="22"/>
-                <w:szCs w:val="22"/>
                 <w:lang w:val="en-MY" w:eastAsia="en-MY"/>
               </w:rPr>
             </w:pPr>
@@ -2760,7 +2861,22 @@
                 <w:sz w:val="20"/>
               </w:rPr>
               <w:tab/>
-              <w:t>Cons()</w:t>
+            </w:r>
+            <w:proofErr w:type="gramStart"/>
+            <w:r>
+              <w:rPr>
+                <w:rFonts w:ascii="Courier New" w:hAnsi="Courier New" w:cs="Courier New"/>
+                <w:sz w:val="20"/>
+              </w:rPr>
+              <w:t>Cons(</w:t>
+            </w:r>
+            <w:proofErr w:type="gramEnd"/>
+            <w:r>
+              <w:rPr>
+                <w:rFonts w:ascii="Courier New" w:hAnsi="Courier New" w:cs="Courier New"/>
+                <w:sz w:val="20"/>
+              </w:rPr>
+              <w:t>)</w:t>
             </w:r>
             <w:r>
               <w:rPr>
@@ -2817,7 +2933,22 @@
                 <w:sz w:val="20"/>
               </w:rPr>
               <w:tab/>
-              <w:t xml:space="preserve">System.out.println (“I’m automatically called immediately when </w:t>
+            </w:r>
+            <w:proofErr w:type="spellStart"/>
+            <w:r>
+              <w:rPr>
+                <w:rFonts w:ascii="Courier New" w:hAnsi="Courier New" w:cs="Courier New"/>
+                <w:sz w:val="20"/>
+              </w:rPr>
+              <w:t>System.out.println</w:t>
+            </w:r>
+            <w:proofErr w:type="spellEnd"/>
+            <w:r>
+              <w:rPr>
+                <w:rFonts w:ascii="Courier New" w:hAnsi="Courier New" w:cs="Courier New"/>
+                <w:sz w:val="20"/>
+              </w:rPr>
+              <w:t xml:space="preserve"> (“I’m automatically called immediately when </w:t>
             </w:r>
           </w:p>
           <w:p>
@@ -2883,8 +3014,17 @@
                 <w:rFonts w:ascii="Courier New" w:hAnsi="Courier New" w:cs="Courier New"/>
                 <w:sz w:val="20"/>
               </w:rPr>
-              <w:t>job”);</w:t>
-            </w:r>
+              <w:t>job”</w:t>
+            </w:r>
+            <w:proofErr w:type="gramStart"/>
+            <w:r>
+              <w:rPr>
+                <w:rFonts w:ascii="Courier New" w:hAnsi="Courier New" w:cs="Courier New"/>
+                <w:sz w:val="20"/>
+              </w:rPr>
+              <w:t>);</w:t>
+            </w:r>
+            <w:proofErr w:type="gramEnd"/>
           </w:p>
           <w:p>
             <w:pPr>
@@ -2934,12 +3074,21 @@
               </w:rPr>
               <w:t xml:space="preserve">      </w:t>
             </w:r>
-            <w:r>
-              <w:rPr>
-                <w:rFonts w:ascii="Courier New" w:hAnsi="Courier New" w:cs="Courier New"/>
-                <w:sz w:val="20"/>
-              </w:rPr>
-              <w:t>Cons(String message)</w:t>
+            <w:proofErr w:type="gramStart"/>
+            <w:r>
+              <w:rPr>
+                <w:rFonts w:ascii="Courier New" w:hAnsi="Courier New" w:cs="Courier New"/>
+                <w:sz w:val="20"/>
+              </w:rPr>
+              <w:t>Cons(</w:t>
+            </w:r>
+            <w:proofErr w:type="gramEnd"/>
+            <w:r>
+              <w:rPr>
+                <w:rFonts w:ascii="Courier New" w:hAnsi="Courier New" w:cs="Courier New"/>
+                <w:sz w:val="20"/>
+              </w:rPr>
+              <w:t>String message)</w:t>
             </w:r>
           </w:p>
           <w:p>
@@ -2980,13 +3129,31 @@
               </w:rPr>
               <w:t xml:space="preserve">            </w:t>
             </w:r>
-            <w:r>
-              <w:rPr>
-                <w:rFonts w:ascii="Courier New" w:hAnsi="Courier New" w:cs="Courier New"/>
-                <w:sz w:val="20"/>
-              </w:rPr>
-              <w:t>System.out.println(“Constructor Overloading” + message);</w:t>
-            </w:r>
+            <w:proofErr w:type="spellStart"/>
+            <w:r>
+              <w:rPr>
+                <w:rFonts w:ascii="Courier New" w:hAnsi="Courier New" w:cs="Courier New"/>
+                <w:sz w:val="20"/>
+              </w:rPr>
+              <w:t>System.out.println</w:t>
+            </w:r>
+            <w:proofErr w:type="spellEnd"/>
+            <w:r>
+              <w:rPr>
+                <w:rFonts w:ascii="Courier New" w:hAnsi="Courier New" w:cs="Courier New"/>
+                <w:sz w:val="20"/>
+              </w:rPr>
+              <w:t>(“Constructor Overloading” + message</w:t>
+            </w:r>
+            <w:proofErr w:type="gramStart"/>
+            <w:r>
+              <w:rPr>
+                <w:rFonts w:ascii="Courier New" w:hAnsi="Courier New" w:cs="Courier New"/>
+                <w:sz w:val="20"/>
+              </w:rPr>
+              <w:t>);</w:t>
+            </w:r>
+            <w:proofErr w:type="gramEnd"/>
           </w:p>
           <w:p>
             <w:pPr>
@@ -3096,7 +3263,39 @@
                 <w:sz w:val="20"/>
               </w:rPr>
               <w:tab/>
-              <w:t>public static void main(String args[])</w:t>
+              <w:t xml:space="preserve">public static void </w:t>
+            </w:r>
+            <w:proofErr w:type="gramStart"/>
+            <w:r>
+              <w:rPr>
+                <w:rFonts w:ascii="Courier New" w:hAnsi="Courier New" w:cs="Courier New"/>
+                <w:sz w:val="20"/>
+              </w:rPr>
+              <w:t>main(</w:t>
+            </w:r>
+            <w:proofErr w:type="gramEnd"/>
+            <w:r>
+              <w:rPr>
+                <w:rFonts w:ascii="Courier New" w:hAnsi="Courier New" w:cs="Courier New"/>
+                <w:sz w:val="20"/>
+              </w:rPr>
+              <w:t xml:space="preserve">String </w:t>
+            </w:r>
+            <w:proofErr w:type="spellStart"/>
+            <w:r>
+              <w:rPr>
+                <w:rFonts w:ascii="Courier New" w:hAnsi="Courier New" w:cs="Courier New"/>
+                <w:sz w:val="20"/>
+              </w:rPr>
+              <w:t>args</w:t>
+            </w:r>
+            <w:proofErr w:type="spellEnd"/>
+            <w:r>
+              <w:rPr>
+                <w:rFonts w:ascii="Courier New" w:hAnsi="Courier New" w:cs="Courier New"/>
+                <w:sz w:val="20"/>
+              </w:rPr>
+              <w:t>[])</w:t>
             </w:r>
           </w:p>
           <w:p>
@@ -3151,7 +3350,23 @@
                 <w:sz w:val="20"/>
               </w:rPr>
               <w:tab/>
-              <w:t>Cons obj = new Cons();</w:t>
+              <w:t xml:space="preserve">Cons obj = new </w:t>
+            </w:r>
+            <w:proofErr w:type="gramStart"/>
+            <w:r>
+              <w:rPr>
+                <w:rFonts w:ascii="Courier New" w:hAnsi="Courier New" w:cs="Courier New"/>
+                <w:sz w:val="20"/>
+              </w:rPr>
+              <w:t>Cons(</w:t>
+            </w:r>
+            <w:proofErr w:type="gramEnd"/>
+            <w:r>
+              <w:rPr>
+                <w:rFonts w:ascii="Courier New" w:hAnsi="Courier New" w:cs="Courier New"/>
+                <w:sz w:val="20"/>
+              </w:rPr>
+              <w:t>);</w:t>
             </w:r>
           </w:p>
           <w:p>
@@ -3174,7 +3389,23 @@
                 <w:rFonts w:ascii="Courier New" w:hAnsi="Courier New" w:cs="Courier New"/>
                 <w:sz w:val="20"/>
               </w:rPr>
-              <w:t>Cons obj = new Cons(“Yes, I got it!”);</w:t>
+              <w:t xml:space="preserve">Cons obj = new </w:t>
+            </w:r>
+            <w:proofErr w:type="gramStart"/>
+            <w:r>
+              <w:rPr>
+                <w:rFonts w:ascii="Courier New" w:hAnsi="Courier New" w:cs="Courier New"/>
+                <w:sz w:val="20"/>
+              </w:rPr>
+              <w:t>Cons(</w:t>
+            </w:r>
+            <w:proofErr w:type="gramEnd"/>
+            <w:r>
+              <w:rPr>
+                <w:rFonts w:ascii="Courier New" w:hAnsi="Courier New" w:cs="Courier New"/>
+                <w:sz w:val="20"/>
+              </w:rPr>
+              <w:t>“Yes, I got it!”);</w:t>
             </w:r>
           </w:p>
           <w:p>
@@ -3221,8 +3452,6 @@
             <w:pPr>
               <w:rPr>
                 <w:rFonts w:ascii="Arial" w:hAnsi="Arial" w:cs="Arial"/>
-                <w:sz w:val="22"/>
-                <w:szCs w:val="22"/>
                 <w:lang w:val="en-MY" w:eastAsia="en-MY"/>
               </w:rPr>
             </w:pPr>
@@ -3760,6 +3989,7 @@
     <w:lsdException w:name="HTML Sample" w:semiHidden="1" w:unhideWhenUsed="1"/>
     <w:lsdException w:name="HTML Typewriter" w:semiHidden="1" w:unhideWhenUsed="1"/>
     <w:lsdException w:name="HTML Variable" w:semiHidden="1" w:unhideWhenUsed="1"/>
+    <w:lsdException w:name="Normal Table" w:semiHidden="1" w:unhideWhenUsed="1"/>
     <w:lsdException w:name="annotation subject" w:semiHidden="1" w:unhideWhenUsed="1"/>
     <w:lsdException w:name="No List" w:semiHidden="1" w:unhideWhenUsed="1"/>
     <w:lsdException w:name="Outline List 1" w:semiHidden="1" w:unhideWhenUsed="1"/>
@@ -3802,8 +4032,11 @@
     <w:lsdException w:name="Table Contemporary" w:semiHidden="1" w:unhideWhenUsed="1"/>
     <w:lsdException w:name="Table Elegant" w:semiHidden="1" w:unhideWhenUsed="1"/>
     <w:lsdException w:name="Table Professional" w:semiHidden="1" w:unhideWhenUsed="1"/>
+    <w:lsdException w:name="Table Subtle 1" w:semiHidden="1" w:unhideWhenUsed="1"/>
     <w:lsdException w:name="Table Subtle 2" w:semiHidden="1" w:unhideWhenUsed="1"/>
     <w:lsdException w:name="Table Web 1" w:semiHidden="1" w:unhideWhenUsed="1"/>
+    <w:lsdException w:name="Table Web 2" w:semiHidden="1" w:unhideWhenUsed="1"/>
+    <w:lsdException w:name="Table Web 3" w:semiHidden="1" w:unhideWhenUsed="1"/>
     <w:lsdException w:name="Balloon Text" w:semiHidden="1" w:unhideWhenUsed="1"/>
     <w:lsdException w:name="Table Grid" w:uiPriority="39"/>
     <w:lsdException w:name="Table Theme" w:semiHidden="1" w:unhideWhenUsed="1"/>

</xml_diff>